<commit_message>
entered one new line
</commit_message>
<xml_diff>
--- a/akkineni.docx
+++ b/akkineni.docx
@@ -6,27 +6,14 @@
       <w:r>
         <w:t xml:space="preserve">Arunachala shiva </w:t>
       </w:r>
+      <w:r>
+        <w:t xml:space="preserve"> Govinda govindha</w:t>
+      </w:r>
     </w:p>
     <w:p/>
     <w:p>
       <w:r>
-        <w:t xml:space="preserve">Om </w:t>
-      </w:r>
-      <w:proofErr w:type="spellStart"/>
-      <w:r>
-        <w:t>namah</w:t>
-      </w:r>
-      <w:proofErr w:type="spellEnd"/>
-      <w:r>
-        <w:t xml:space="preserve"> </w:t>
-      </w:r>
-      <w:proofErr w:type="spellStart"/>
-      <w:r>
-        <w:t>shivayya</w:t>
-      </w:r>
-      <w:proofErr w:type="spellEnd"/>
-      <w:r>
-        <w:t>.</w:t>
+        <w:t>Om namah shivayya.</w:t>
       </w:r>
     </w:p>
     <w:p/>

</xml_diff>